<commit_message>
[NEU] Vergleich der Browser geschrieben.
</commit_message>
<xml_diff>
--- a/BA/SP_Vorarbeit.docx
+++ b/BA/SP_Vorarbeit.docx
@@ -1,6 +1,6 @@
 
 <file path=word/document.xml><?xml version="1.0" encoding="utf-8"?>
-<w:document xmlns:wpc="http://schemas.microsoft.com/office/word/2010/wordprocessingCanvas" xmlns:cx="http://schemas.microsoft.com/office/drawing/2014/chartex" xmlns:cx1="http://schemas.microsoft.com/office/drawing/2015/9/8/chartex" xmlns:cx2="http://schemas.microsoft.com/office/drawing/2015/10/21/chartex" xmlns:cx3="http://schemas.microsoft.com/office/drawing/2016/5/9/chartex" xmlns:cx4="http://schemas.microsoft.com/office/drawing/2016/5/10/chartex" xmlns:cx5="http://schemas.microsoft.com/office/drawing/2016/5/11/chartex" xmlns:cx6="http://schemas.microsoft.com/office/drawing/2016/5/12/chartex" xmlns:cx7="http://schemas.microsoft.com/office/drawing/2016/5/13/chartex" xmlns:cx8="http://schemas.microsoft.com/office/drawing/2016/5/14/chartex" xmlns:mc="http://schemas.openxmlformats.org/markup-compatibility/2006" xmlns:aink="http://schemas.microsoft.com/office/drawing/2016/ink" xmlns:am3d="http://schemas.microsoft.com/office/drawing/2017/model3d" xmlns:o="urn:schemas-microsoft-com:office:office" xmlns:r="http://schemas.openxmlformats.org/officeDocument/2006/relationships" xmlns:m="http://schemas.openxmlformats.org/officeDocument/2006/math" xmlns:v="urn:schemas-microsoft-com:vml" xmlns:wp14="http://schemas.microsoft.com/office/word/2010/wordprocessingDrawing" xmlns:wp="http://schemas.openxmlformats.org/drawingml/2006/wordprocessingDrawing" xmlns:w10="urn:schemas-microsoft-com:office:word" xmlns:w="http://schemas.openxmlformats.org/wordprocessingml/2006/main" xmlns:w14="http://schemas.microsoft.com/office/word/2010/wordml" xmlns:w15="http://schemas.microsoft.com/office/word/2012/wordml" xmlns:w16cid="http://schemas.microsoft.com/office/word/2016/wordml/cid" xmlns:w16se="http://schemas.microsoft.com/office/word/2015/wordml/symex" xmlns:wpg="http://schemas.microsoft.com/office/word/2010/wordprocessingGroup" xmlns:wpi="http://schemas.microsoft.com/office/word/2010/wordprocessingInk" xmlns:wne="http://schemas.microsoft.com/office/word/2006/wordml" xmlns:wps="http://schemas.microsoft.com/office/word/2010/wordprocessingShape" mc:Ignorable="w14 w15 w16se w16cid wp14">
+<w:document xmlns:wpc="http://schemas.microsoft.com/office/word/2010/wordprocessingCanvas" xmlns:cx="http://schemas.microsoft.com/office/drawing/2014/chartex" xmlns:cx1="http://schemas.microsoft.com/office/drawing/2015/9/8/chartex" xmlns:mc="http://schemas.openxmlformats.org/markup-compatibility/2006" xmlns:o="urn:schemas-microsoft-com:office:office" xmlns:r="http://schemas.openxmlformats.org/officeDocument/2006/relationships" xmlns:m="http://schemas.openxmlformats.org/officeDocument/2006/math" xmlns:v="urn:schemas-microsoft-com:vml" xmlns:wp14="http://schemas.microsoft.com/office/word/2010/wordprocessingDrawing" xmlns:wp="http://schemas.openxmlformats.org/drawingml/2006/wordprocessingDrawing" xmlns:w10="urn:schemas-microsoft-com:office:word" xmlns:w="http://schemas.openxmlformats.org/wordprocessingml/2006/main" xmlns:w14="http://schemas.microsoft.com/office/word/2010/wordml" xmlns:w15="http://schemas.microsoft.com/office/word/2012/wordml" xmlns:w16se="http://schemas.microsoft.com/office/word/2015/wordml/symex" xmlns:wpg="http://schemas.microsoft.com/office/word/2010/wordprocessingGroup" xmlns:wpi="http://schemas.microsoft.com/office/word/2010/wordprocessingInk" xmlns:wne="http://schemas.microsoft.com/office/word/2006/wordml" xmlns:wps="http://schemas.microsoft.com/office/word/2010/wordprocessingShape" mc:Ignorable="w14 w15 w16se wp14">
   <w:body>
     <w:p>
       <w:pPr>
@@ -353,7 +353,7 @@
           <w:szCs w:val="18"/>
           <w:lang w:val="en-US"/>
         </w:rPr>
-        <w:t xml:space="preserve">This chapter starts with a general view on </w:t>
+        <w:t xml:space="preserve">This chapter starts with a general view </w:t>
       </w:r>
       <w:proofErr w:type="gramStart"/>
       <w:r>
@@ -363,7 +363,7 @@
           <w:szCs w:val="18"/>
           <w:lang w:val="en-US"/>
         </w:rPr>
-        <w:t>... .</w:t>
+        <w:t>on ...</w:t>
       </w:r>
       <w:proofErr w:type="gramEnd"/>
       <w:r>
@@ -373,7 +373,7 @@
           <w:szCs w:val="18"/>
           <w:lang w:val="en-US"/>
         </w:rPr>
-        <w:t xml:space="preserve"> After that, the ... is explained. ... as an important method is then described in detail. It follows an overview over state-of-the art algorithms that will be studied in this work. This chapter ends with a section about how the performance of algorithms could be quantified.</w:t>
+        <w:t xml:space="preserve"> . After that, the ... is explained. ... as an important method is then described in detail. It follows an overview over state-of-the art algorithms that will be studied in this work. This chapter ends with a section about how the performance of algorithms could be quantified.</w:t>
       </w:r>
     </w:p>
     <w:p>
@@ -555,6 +555,37 @@
         <w:t xml:space="preserve"> Origin und VPN-Anwendungen wie Hola.</w:t>
       </w:r>
     </w:p>
+    <w:p>
+      <w:pPr>
+        <w:ind w:left="1410"/>
+      </w:pPr>
+    </w:p>
+    <w:p>
+      <w:pPr>
+        <w:ind w:left="1410"/>
+      </w:pPr>
+      <w:hyperlink r:id="rId5" w:history="1">
+        <w:r>
+          <w:rPr>
+            <w:rStyle w:val="Hyperlink"/>
+          </w:rPr>
+          <w:t>https://developer.mozilla.org/de/docs/Mozilla/Tech/XUL/School_tutorial/Getting_Started_with_Firefox_Extensions</w:t>
+        </w:r>
+      </w:hyperlink>
+    </w:p>
+    <w:p>
+      <w:pPr>
+        <w:ind w:left="1410"/>
+      </w:pPr>
+      <w:proofErr w:type="spellStart"/>
+      <w:r>
+        <w:t>Addon</w:t>
+      </w:r>
+      <w:proofErr w:type="spellEnd"/>
+      <w:r>
+        <w:t xml:space="preserve"> andere Bezeichnung</w:t>
+      </w:r>
+    </w:p>
     <w:p/>
     <w:p>
       <w:r>
@@ -584,232 +615,225 @@
         <w:ind w:left="1416"/>
       </w:pPr>
       <w:r>
-        <w:t xml:space="preserve">Gesucht wurde nach einer </w:t>
+        <w:t>Gesucht wurde nach einer Extension die auf der Play Store Seite den Nutzer datenschutzrelevante Informationen zu den angebotenen Apps liefert, Eine Datenschutzwertung im Playstore vergibt oder den Nutzer Apps nach Berechtigungen die Apps vorschlägt.</w:t>
+      </w:r>
+    </w:p>
+    <w:p>
+      <w:pPr>
+        <w:ind w:left="1416"/>
+      </w:pPr>
+      <w:proofErr w:type="spellStart"/>
+      <w:r>
+        <w:t>Extensions</w:t>
+      </w:r>
+      <w:proofErr w:type="spellEnd"/>
+      <w:r>
+        <w:t xml:space="preserve"> w</w:t>
+      </w:r>
+      <w:r>
+        <w:t>e</w:t>
+      </w:r>
+      <w:r>
+        <w:t>rden nach ihrer K</w:t>
+      </w:r>
+      <w:r>
+        <w:t xml:space="preserve">urzbeschreibung in den Suchergebnissen überprüft und bei nicht eindeutig Aufgabenbeschreibung die Infoseite </w:t>
       </w:r>
       <w:proofErr w:type="gramStart"/>
       <w:r>
-        <w:t>Extension</w:t>
+        <w:t>aufgerufen(</w:t>
       </w:r>
       <w:proofErr w:type="gramEnd"/>
       <w:r>
-        <w:t xml:space="preserve"> die auf der Play Store Seite den Nutzer datenschutzrelevante Informationen zu den angebotenen Apps liefert, Eine Datenschutzwertung im Playstore vergibt oder den Nutzer Apps nach Berechtigungen die Apps vorschlägt.</w:t>
+        <w:t>Bsp. Safe.ad im Web Store „</w:t>
+      </w:r>
+      <w:proofErr w:type="spellStart"/>
+      <w:r>
+        <w:t>ecosystem</w:t>
+      </w:r>
+      <w:proofErr w:type="spellEnd"/>
+      <w:r>
+        <w:t>“).Nur deutsche und englische  Ergebnisse werden berücksichtigt.</w:t>
       </w:r>
     </w:p>
     <w:p>
       <w:pPr>
         <w:ind w:left="1416"/>
       </w:pPr>
-      <w:proofErr w:type="spellStart"/>
-      <w:r>
+    </w:p>
+    <w:p>
+      <w:pPr>
+        <w:ind w:left="1416"/>
+      </w:pPr>
+      <w:r>
+        <w:t xml:space="preserve">Die Recherche hat ergeben, dass unter den genannten Suchkriterien </w:t>
+      </w:r>
+      <w:proofErr w:type="gramStart"/>
+      <w:r>
+        <w:t>keine Chrome</w:t>
+      </w:r>
+      <w:proofErr w:type="gramEnd"/>
+      <w:r>
+        <w:t xml:space="preserve"> oder Firefox Extension gefunden wurde die Aufgabenbereich der geplanten Extension abdeckt. Einige aufgeführte Beispiele implementieren einen Teil der geplanten Funktion (Umsortierung, Tracker checken</w:t>
+      </w:r>
+      <w:proofErr w:type="gramStart"/>
+      <w:r>
+        <w:t>) ,</w:t>
+      </w:r>
+      <w:proofErr w:type="gramEnd"/>
+      <w:r>
+        <w:t xml:space="preserve"> aber keine Extension erfüllt alle gewünschten Aufgaben.</w:t>
+      </w:r>
+    </w:p>
+    <w:p>
+      <w:pPr>
+        <w:ind w:left="1416"/>
+      </w:pPr>
+    </w:p>
+    <w:p>
+      <w:pPr>
+        <w:ind w:left="1413"/>
+        <w:rPr>
+          <w:lang w:val="en-US"/>
+        </w:rPr>
+      </w:pPr>
+      <w:r>
+        <w:rPr>
+          <w:lang w:val="en-US"/>
+        </w:rPr>
+        <w:t>Platform: Web Store von Google Chrome:</w:t>
+      </w:r>
+      <w:r>
+        <w:rPr>
+          <w:lang w:val="en-US"/>
+        </w:rPr>
+        <w:br/>
+      </w:r>
+      <w:r>
+        <w:rPr>
+          <w:lang w:val="en-US"/>
+        </w:rPr>
+        <w:tab/>
+      </w:r>
+    </w:p>
+    <w:p>
+      <w:pPr>
+        <w:ind w:left="2118"/>
+      </w:pPr>
+      <w:r>
+        <w:t>Suchwörter: “save”,”</w:t>
+      </w:r>
+      <w:proofErr w:type="spellStart"/>
+      <w:r>
+        <w:t>safety</w:t>
+      </w:r>
+      <w:proofErr w:type="spellEnd"/>
+      <w:r>
+        <w:t>”, “</w:t>
+      </w:r>
+      <w:proofErr w:type="spellStart"/>
+      <w:r>
+        <w:t>play</w:t>
+      </w:r>
+      <w:proofErr w:type="spellEnd"/>
+      <w:r>
+        <w:t xml:space="preserve"> </w:t>
+      </w:r>
+      <w:proofErr w:type="spellStart"/>
+      <w:r>
+        <w:t>store</w:t>
+      </w:r>
+      <w:proofErr w:type="spellEnd"/>
+      <w:r>
+        <w:t>”, “</w:t>
+      </w:r>
+      <w:proofErr w:type="spellStart"/>
+      <w:r>
+        <w:t>privacy</w:t>
+      </w:r>
+      <w:proofErr w:type="spellEnd"/>
+      <w:r>
+        <w:t>”,</w:t>
+      </w:r>
+      <w:r>
+        <w:t>“check“,</w:t>
+      </w:r>
+      <w:r>
+        <w:t xml:space="preserve"> “</w:t>
+      </w:r>
+      <w:proofErr w:type="spellStart"/>
+      <w:r>
+        <w:t>berechtigung</w:t>
+      </w:r>
+      <w:proofErr w:type="spellEnd"/>
+      <w:r>
+        <w:t>”, “</w:t>
+      </w:r>
+      <w:proofErr w:type="spellStart"/>
+      <w:r>
+        <w:t>permission</w:t>
+      </w:r>
+      <w:proofErr w:type="spellEnd"/>
+      <w:r>
+        <w:t>” und dere</w:t>
+      </w:r>
+      <w:r>
+        <w:t>n Kombinationen ergaben keine Ergebnisse.</w:t>
+      </w:r>
+    </w:p>
+    <w:p/>
+    <w:p>
+      <w:pPr>
+        <w:ind w:left="1413"/>
+      </w:pPr>
+      <w:r>
+        <w:t xml:space="preserve">Plattform: </w:t>
+      </w:r>
+      <w:proofErr w:type="spellStart"/>
+      <w:r>
+        <w:t>Github</w:t>
+      </w:r>
+      <w:proofErr w:type="spellEnd"/>
+      <w:r>
+        <w:br/>
+      </w:r>
+      <w:r>
+        <w:tab/>
+      </w:r>
+    </w:p>
+    <w:p>
+      <w:pPr>
+        <w:ind w:left="2118"/>
+      </w:pPr>
+      <w:proofErr w:type="spellStart"/>
+      <w:r>
+        <w:lastRenderedPageBreak/>
         <w:t>Extensions</w:t>
       </w:r>
       <w:proofErr w:type="spellEnd"/>
       <w:r>
-        <w:t xml:space="preserve"> w</w:t>
-      </w:r>
-      <w:r>
-        <w:t>e</w:t>
-      </w:r>
-      <w:r>
-        <w:t>rden nach ihrer K</w:t>
-      </w:r>
-      <w:r>
-        <w:t xml:space="preserve">urzbeschreibung in den Suchergebnissen überprüft und bei nicht eindeutig Aufgabenbeschreibung die Infoseite </w:t>
-      </w:r>
-      <w:proofErr w:type="gramStart"/>
-      <w:r>
-        <w:t>aufgerufen(</w:t>
-      </w:r>
-      <w:proofErr w:type="gramEnd"/>
-      <w:r>
-        <w:t>Bsp. Safe.ad im Web Store „</w:t>
-      </w:r>
-      <w:proofErr w:type="spellStart"/>
-      <w:r>
-        <w:t>ecosystem</w:t>
-      </w:r>
-      <w:proofErr w:type="spellEnd"/>
-      <w:r>
-        <w:t>“).Nur deutsche und englische  Ergebnisse werden berücksichtigt.</w:t>
-      </w:r>
-    </w:p>
-    <w:p>
-      <w:pPr>
-        <w:ind w:left="1416"/>
-      </w:pPr>
-    </w:p>
-    <w:p>
-      <w:pPr>
-        <w:ind w:left="1416"/>
-      </w:pPr>
-      <w:r>
-        <w:t xml:space="preserve">Die Recherche hat ergeben, dass unter den genannten Suchkriterien keine Chrome oder Firefox Extension gefunden wurde </w:t>
-      </w:r>
-      <w:proofErr w:type="gramStart"/>
-      <w:r>
-        <w:t>die Aufgabenbereich</w:t>
-      </w:r>
-      <w:proofErr w:type="gramEnd"/>
-      <w:r>
-        <w:t xml:space="preserve"> der geplanten Extension abdeckt. Einige aufgeführte Beispiele implementieren einen Teil der geplanten Funktion (Umsortierung, Tracker checken</w:t>
-      </w:r>
-      <w:proofErr w:type="gramStart"/>
-      <w:r>
-        <w:t>) ,</w:t>
-      </w:r>
-      <w:proofErr w:type="gramEnd"/>
-      <w:r>
-        <w:t xml:space="preserve"> aber keine Extension erfüllt alle gewünschten Aufgaben.</w:t>
-      </w:r>
-    </w:p>
-    <w:p>
-      <w:pPr>
-        <w:ind w:left="1416"/>
-      </w:pPr>
-    </w:p>
-    <w:p>
-      <w:pPr>
-        <w:ind w:left="1413"/>
-        <w:rPr>
-          <w:lang w:val="en-US"/>
-        </w:rPr>
-      </w:pPr>
-      <w:r>
-        <w:rPr>
-          <w:lang w:val="en-US"/>
-        </w:rPr>
-        <w:t>Platform: Web Store von Google Chrome:</w:t>
-      </w:r>
-      <w:r>
-        <w:rPr>
-          <w:lang w:val="en-US"/>
-        </w:rPr>
+        <w:t xml:space="preserve"> im </w:t>
+      </w:r>
+      <w:proofErr w:type="spellStart"/>
+      <w:r>
+        <w:t>topic</w:t>
+      </w:r>
+      <w:proofErr w:type="spellEnd"/>
+      <w:r>
+        <w:t xml:space="preserve"> Chrome-</w:t>
+      </w:r>
+      <w:proofErr w:type="spellStart"/>
+      <w:r>
+        <w:t>Extensions</w:t>
+      </w:r>
+      <w:proofErr w:type="spellEnd"/>
+      <w:r>
+        <w:t>:</w:t>
+      </w:r>
+      <w:r>
         <w:br/>
       </w:r>
-      <w:r>
-        <w:rPr>
-          <w:lang w:val="en-US"/>
-        </w:rPr>
-        <w:tab/>
-      </w:r>
-    </w:p>
-    <w:p>
-      <w:pPr>
-        <w:ind w:left="2118"/>
-      </w:pPr>
-      <w:r>
-        <w:t>Suchwörter: “save”,”</w:t>
-      </w:r>
-      <w:proofErr w:type="spellStart"/>
-      <w:r>
-        <w:t>safety</w:t>
-      </w:r>
-      <w:proofErr w:type="spellEnd"/>
-      <w:r>
-        <w:t>”, “</w:t>
-      </w:r>
-      <w:proofErr w:type="spellStart"/>
-      <w:r>
-        <w:t>play</w:t>
-      </w:r>
-      <w:proofErr w:type="spellEnd"/>
-      <w:r>
-        <w:t xml:space="preserve"> </w:t>
-      </w:r>
-      <w:proofErr w:type="spellStart"/>
-      <w:r>
-        <w:t>store</w:t>
-      </w:r>
-      <w:proofErr w:type="spellEnd"/>
-      <w:r>
-        <w:t>”, “</w:t>
-      </w:r>
-      <w:proofErr w:type="spellStart"/>
-      <w:r>
-        <w:t>privacy</w:t>
-      </w:r>
-      <w:proofErr w:type="spellEnd"/>
-      <w:r>
-        <w:t>”,</w:t>
-      </w:r>
-      <w:r>
-        <w:t>“check“,</w:t>
-      </w:r>
-      <w:r>
-        <w:t xml:space="preserve"> “</w:t>
-      </w:r>
-      <w:proofErr w:type="spellStart"/>
-      <w:r>
-        <w:t>berechtigung</w:t>
-      </w:r>
-      <w:proofErr w:type="spellEnd"/>
-      <w:r>
-        <w:t>”, “</w:t>
-      </w:r>
-      <w:proofErr w:type="spellStart"/>
-      <w:r>
-        <w:t>permission</w:t>
-      </w:r>
-      <w:proofErr w:type="spellEnd"/>
-      <w:r>
-        <w:t>” und dere</w:t>
-      </w:r>
-      <w:r>
-        <w:t>n Kombinationen ergaben keine Ergebnisse.</w:t>
-      </w:r>
-    </w:p>
-    <w:p/>
-    <w:p>
-      <w:pPr>
-        <w:ind w:left="1413"/>
-      </w:pPr>
-      <w:r>
-        <w:t xml:space="preserve">Plattform: </w:t>
-      </w:r>
-      <w:proofErr w:type="spellStart"/>
-      <w:r>
-        <w:t>Github</w:t>
-      </w:r>
-      <w:proofErr w:type="spellEnd"/>
-      <w:r>
-        <w:br/>
-      </w:r>
-      <w:r>
-        <w:tab/>
-      </w:r>
-    </w:p>
-    <w:p>
-      <w:pPr>
-        <w:ind w:left="2118"/>
-      </w:pPr>
-      <w:proofErr w:type="spellStart"/>
-      <w:r>
-        <w:t>Extensions</w:t>
-      </w:r>
-      <w:proofErr w:type="spellEnd"/>
-      <w:r>
-        <w:t xml:space="preserve"> im </w:t>
-      </w:r>
-      <w:proofErr w:type="spellStart"/>
-      <w:r>
-        <w:t>topic</w:t>
-      </w:r>
-      <w:proofErr w:type="spellEnd"/>
-      <w:r>
-        <w:t xml:space="preserve"> Chrome-</w:t>
-      </w:r>
-      <w:proofErr w:type="spellStart"/>
-      <w:r>
-        <w:t>Extensions</w:t>
-      </w:r>
-      <w:proofErr w:type="spellEnd"/>
-      <w:r>
-        <w:t>:</w:t>
-      </w:r>
-      <w:r>
-        <w:br/>
-      </w:r>
-      <w:hyperlink r:id="rId5" w:history="1">
+      <w:hyperlink r:id="rId6" w:history="1">
         <w:r>
           <w:rPr>
             <w:rStyle w:val="Hyperlink"/>
@@ -907,16 +931,15 @@
         <w:rPr>
           <w:lang w:val="en-US"/>
         </w:rPr>
-        <w:lastRenderedPageBreak/>
-        <w:tab/>
-      </w:r>
-      <w:r>
-        <w:rPr>
-          <w:lang w:val="en-US"/>
-        </w:rPr>
-        <w:tab/>
-      </w:r>
-      <w:hyperlink r:id="rId6" w:history="1">
+        <w:tab/>
+      </w:r>
+      <w:r>
+        <w:rPr>
+          <w:lang w:val="en-US"/>
+        </w:rPr>
+        <w:tab/>
+      </w:r>
+      <w:hyperlink r:id="rId7" w:history="1">
         <w:r>
           <w:rPr>
             <w:rStyle w:val="Hyperlink"/>
@@ -1060,7 +1083,7 @@
         <w:br/>
         <w:t>(prüft auf mangelhafte apps/extensions)</w:t>
       </w:r>
-      <w:hyperlink r:id="rId7" w:history="1">
+      <w:hyperlink r:id="rId8" w:history="1">
         <w:r>
           <w:rPr>
             <w:rStyle w:val="Hyperlink"/>
@@ -1118,7 +1141,7 @@
         </w:rPr>
         <w:t>)</w:t>
       </w:r>
-      <w:hyperlink r:id="rId8" w:history="1">
+      <w:hyperlink r:id="rId9" w:history="1">
         <w:r>
           <w:rPr>
             <w:rStyle w:val="Hyperlink"/>
@@ -1248,99 +1271,175 @@
         <w:t xml:space="preserve"> erwähnen</w:t>
       </w:r>
     </w:p>
-    <w:p/>
-    <w:p>
-      <w:r>
-        <w:t xml:space="preserve">Projekt </w:t>
-      </w:r>
-      <w:proofErr w:type="spellStart"/>
-      <w:r>
-        <w:t>PGuard</w:t>
-      </w:r>
-      <w:proofErr w:type="spellEnd"/>
-      <w:r>
-        <w:t>:</w:t>
-      </w:r>
-    </w:p>
-    <w:p>
-      <w:r>
-        <w:tab/>
-        <w:t>Vorstellung:</w:t>
-      </w:r>
-    </w:p>
-    <w:p>
-      <w:r>
-        <w:tab/>
-      </w:r>
-      <w:r>
-        <w:tab/>
-        <w:t>Was ist das für ein Projekt. Leitung/Teams. Ziele, Umsetzungen. Ergebnisse?</w:t>
-      </w:r>
-    </w:p>
-    <w:p>
-      <w:r>
-        <w:tab/>
-        <w:t>API-Anbindung für die Extension:</w:t>
-      </w:r>
-    </w:p>
-    <w:p>
-      <w:r>
-        <w:tab/>
-      </w:r>
-      <w:r>
-        <w:tab/>
-        <w:t>API erklären. Welche Informationen. Was sind Infoboxes Auswahl. Realisierung.</w:t>
-      </w:r>
-    </w:p>
-    <w:p/>
-    <w:p>
-      <w:r>
-        <w:t>Implementierung einer Google Chrome Extension:</w:t>
-      </w:r>
-    </w:p>
-    <w:p>
-      <w:r>
-        <w:tab/>
-      </w:r>
-      <w:r>
-        <w:t xml:space="preserve">Begriffsklärung: Popup, </w:t>
-      </w:r>
-      <w:proofErr w:type="spellStart"/>
-      <w:r>
-        <w:t>page_action</w:t>
-      </w:r>
-      <w:proofErr w:type="spellEnd"/>
-      <w:r>
-        <w:t>/</w:t>
-      </w:r>
-      <w:proofErr w:type="spellStart"/>
-      <w:r>
-        <w:t>browser_action</w:t>
-      </w:r>
-      <w:proofErr w:type="spellEnd"/>
-    </w:p>
-    <w:p>
-      <w:pPr>
-        <w:ind w:firstLine="708"/>
-      </w:pPr>
-      <w:proofErr w:type="spellStart"/>
-      <w:r>
-        <w:t>Policies</w:t>
-      </w:r>
-      <w:proofErr w:type="spellEnd"/>
-      <w:r>
-        <w:t xml:space="preserve"> erklären</w:t>
-      </w:r>
-    </w:p>
-    <w:p>
-      <w:r>
-        <w:tab/>
-        <w:t>Eigenschaften:</w:t>
+    <w:p>
+      <w:pPr>
+        <w:ind w:left="1410"/>
+      </w:pPr>
+    </w:p>
+    <w:p>
+      <w:pPr>
+        <w:ind w:left="1410"/>
+      </w:pPr>
+      <w:r>
+        <w:t>Firefox</w:t>
+      </w:r>
+    </w:p>
+    <w:p>
+      <w:pPr>
+        <w:ind w:left="1410"/>
+      </w:pPr>
+      <w:r>
+        <w:t>https://developer.mozilla.org/en-US/docs/Mozilla/Add-ons/WebExtensions/Your_first_WebExtension</w:t>
+      </w:r>
+    </w:p>
+    <w:p>
+      <w:pPr>
+        <w:ind w:left="1410"/>
+      </w:pPr>
+      <w:r>
+        <w:t>Chrome</w:t>
+      </w:r>
+    </w:p>
+    <w:p>
+      <w:pPr>
+        <w:ind w:left="1410"/>
+      </w:pPr>
+      <w:r>
+        <w:t>https://developer.chrome.com/extensions/devguide</w:t>
+      </w:r>
+    </w:p>
+    <w:p>
+      <w:pPr>
+        <w:ind w:left="1410"/>
+      </w:pPr>
+      <w:r>
+        <w:t>Edge</w:t>
+      </w:r>
+    </w:p>
+    <w:p>
+      <w:pPr>
+        <w:ind w:left="1410"/>
+      </w:pPr>
+      <w:r>
+        <w:t>https://docs.microsoft.com/en-us/microsoft-edge/extensions/guides/creating-an-extension</w:t>
+      </w:r>
+    </w:p>
+    <w:p>
+      <w:pPr>
+        <w:ind w:left="1410"/>
+      </w:pPr>
+      <w:r>
+        <w:t>Konvertierung</w:t>
+      </w:r>
+    </w:p>
+    <w:p>
+      <w:pPr>
+        <w:ind w:left="1410"/>
+      </w:pPr>
+      <w:r>
+        <w:t>https://developer.mozilla.org/en-US/docs/Mozilla/Add-ons/WebExtensions/Porting_a_Google_Chrome_extension</w:t>
       </w:r>
       <w:bookmarkStart w:id="0" w:name="_GoBack"/>
       <w:bookmarkEnd w:id="0"/>
     </w:p>
     <w:p>
+      <w:pPr>
+        <w:ind w:left="1410"/>
+      </w:pPr>
+      <w:r>
+        <w:lastRenderedPageBreak/>
+        <w:t>https://docs.microsoft.com/en-us/microsoft-edge/extensions/guides/porting-chrome-extensions</w:t>
+      </w:r>
+    </w:p>
+    <w:p/>
+    <w:p>
+      <w:r>
+        <w:t xml:space="preserve">Projekt </w:t>
+      </w:r>
+      <w:proofErr w:type="spellStart"/>
+      <w:r>
+        <w:t>PGuard</w:t>
+      </w:r>
+      <w:proofErr w:type="spellEnd"/>
+      <w:r>
+        <w:t>:</w:t>
+      </w:r>
+    </w:p>
+    <w:p>
+      <w:r>
+        <w:tab/>
+        <w:t>Vorstellung:</w:t>
+      </w:r>
+    </w:p>
+    <w:p>
+      <w:r>
+        <w:tab/>
+      </w:r>
+      <w:r>
+        <w:tab/>
+        <w:t>Was ist das für ein Projekt. Leitung/Teams. Ziele, Umsetzungen. Ergebnisse?</w:t>
+      </w:r>
+    </w:p>
+    <w:p>
+      <w:r>
+        <w:tab/>
+        <w:t>API-Anbindung für die Extension:</w:t>
+      </w:r>
+    </w:p>
+    <w:p>
+      <w:r>
+        <w:tab/>
+      </w:r>
+      <w:r>
+        <w:tab/>
+        <w:t>API erklären. Welche Informationen. Was sind Infoboxes Auswahl. Realisierung.</w:t>
+      </w:r>
+    </w:p>
+    <w:p/>
+    <w:p>
+      <w:r>
+        <w:t>Implementierung einer Google Chrome Extension:</w:t>
+      </w:r>
+    </w:p>
+    <w:p>
+      <w:r>
+        <w:tab/>
+        <w:t xml:space="preserve">Begriffsklärung: Popup, </w:t>
+      </w:r>
+      <w:proofErr w:type="spellStart"/>
+      <w:r>
+        <w:t>page_action</w:t>
+      </w:r>
+      <w:proofErr w:type="spellEnd"/>
+      <w:r>
+        <w:t>/</w:t>
+      </w:r>
+      <w:proofErr w:type="spellStart"/>
+      <w:r>
+        <w:t>browser_action</w:t>
+      </w:r>
+      <w:proofErr w:type="spellEnd"/>
+    </w:p>
+    <w:p>
+      <w:pPr>
+        <w:ind w:firstLine="708"/>
+      </w:pPr>
+      <w:proofErr w:type="spellStart"/>
+      <w:r>
+        <w:t>Policies</w:t>
+      </w:r>
+      <w:proofErr w:type="spellEnd"/>
+      <w:r>
+        <w:t xml:space="preserve"> erklären</w:t>
+      </w:r>
+    </w:p>
+    <w:p>
+      <w:r>
+        <w:tab/>
+        <w:t>Eigenschaften:</w:t>
+      </w:r>
+    </w:p>
+    <w:p>
       <w:r>
         <w:tab/>
       </w:r>
@@ -1362,7 +1461,6 @@
         <w:ind w:left="1416"/>
       </w:pPr>
       <w:r>
-        <w:lastRenderedPageBreak/>
         <w:t xml:space="preserve">Grundvoraussetzung für eine funktionierende Extension ist die </w:t>
       </w:r>
       <w:proofErr w:type="spellStart"/>
@@ -1444,7 +1542,11 @@
       </w:r>
       <w:r>
         <w:br/>
-        <w:t xml:space="preserve">Die vorhandenen Skripte werden normalerweise in zwei Kategorien eingeteilt. Das sogenannte „Background-Skript“ dient als Event-Handler und kommuniziert zwischen Extension und Browser. Alle restlichen Skripte sind „Content-Skripte“. Sie beinhalten die eigentliche Funktionalität der Extension. </w:t>
+        <w:t xml:space="preserve">Die vorhandenen Skripte werden normalerweise in zwei Kategorien eingeteilt. Das </w:t>
+      </w:r>
+      <w:r>
+        <w:lastRenderedPageBreak/>
+        <w:t xml:space="preserve">sogenannte „Background-Skript“ dient als Event-Handler und kommuniziert zwischen Extension und Browser. Alle restlichen Skripte sind „Content-Skripte“. Sie beinhalten die eigentliche Funktionalität der Extension. </w:t>
       </w:r>
     </w:p>
     <w:p>
@@ -1592,7 +1694,7 @@
 </file>
 
 <file path=word/numbering.xml><?xml version="1.0" encoding="utf-8"?>
-<w:numbering xmlns:wpc="http://schemas.microsoft.com/office/word/2010/wordprocessingCanvas" xmlns:cx="http://schemas.microsoft.com/office/drawing/2014/chartex" xmlns:cx1="http://schemas.microsoft.com/office/drawing/2015/9/8/chartex" xmlns:cx2="http://schemas.microsoft.com/office/drawing/2015/10/21/chartex" xmlns:cx3="http://schemas.microsoft.com/office/drawing/2016/5/9/chartex" xmlns:cx4="http://schemas.microsoft.com/office/drawing/2016/5/10/chartex" xmlns:cx5="http://schemas.microsoft.com/office/drawing/2016/5/11/chartex" xmlns:cx6="http://schemas.microsoft.com/office/drawing/2016/5/12/chartex" xmlns:cx7="http://schemas.microsoft.com/office/drawing/2016/5/13/chartex" xmlns:cx8="http://schemas.microsoft.com/office/drawing/2016/5/14/chartex" xmlns:mc="http://schemas.openxmlformats.org/markup-compatibility/2006" xmlns:aink="http://schemas.microsoft.com/office/drawing/2016/ink" xmlns:am3d="http://schemas.microsoft.com/office/drawing/2017/model3d" xmlns:o="urn:schemas-microsoft-com:office:office" xmlns:r="http://schemas.openxmlformats.org/officeDocument/2006/relationships" xmlns:m="http://schemas.openxmlformats.org/officeDocument/2006/math" xmlns:v="urn:schemas-microsoft-com:vml" xmlns:wp14="http://schemas.microsoft.com/office/word/2010/wordprocessingDrawing" xmlns:wp="http://schemas.openxmlformats.org/drawingml/2006/wordprocessingDrawing" xmlns:w10="urn:schemas-microsoft-com:office:word" xmlns:w="http://schemas.openxmlformats.org/wordprocessingml/2006/main" xmlns:w14="http://schemas.microsoft.com/office/word/2010/wordml" xmlns:w15="http://schemas.microsoft.com/office/word/2012/wordml" xmlns:w16cid="http://schemas.microsoft.com/office/word/2016/wordml/cid" xmlns:w16se="http://schemas.microsoft.com/office/word/2015/wordml/symex" xmlns:wpg="http://schemas.microsoft.com/office/word/2010/wordprocessingGroup" xmlns:wpi="http://schemas.microsoft.com/office/word/2010/wordprocessingInk" xmlns:wne="http://schemas.microsoft.com/office/word/2006/wordml" xmlns:wps="http://schemas.microsoft.com/office/word/2010/wordprocessingShape" mc:Ignorable="w14 w15 w16se w16cid wp14">
+<w:numbering xmlns:wpc="http://schemas.microsoft.com/office/word/2010/wordprocessingCanvas" xmlns:cx="http://schemas.microsoft.com/office/drawing/2014/chartex" xmlns:cx1="http://schemas.microsoft.com/office/drawing/2015/9/8/chartex" xmlns:mc="http://schemas.openxmlformats.org/markup-compatibility/2006" xmlns:o="urn:schemas-microsoft-com:office:office" xmlns:r="http://schemas.openxmlformats.org/officeDocument/2006/relationships" xmlns:m="http://schemas.openxmlformats.org/officeDocument/2006/math" xmlns:v="urn:schemas-microsoft-com:vml" xmlns:wp14="http://schemas.microsoft.com/office/word/2010/wordprocessingDrawing" xmlns:wp="http://schemas.openxmlformats.org/drawingml/2006/wordprocessingDrawing" xmlns:w10="urn:schemas-microsoft-com:office:word" xmlns:w="http://schemas.openxmlformats.org/wordprocessingml/2006/main" xmlns:w14="http://schemas.microsoft.com/office/word/2010/wordml" xmlns:w15="http://schemas.microsoft.com/office/word/2012/wordml" xmlns:w16se="http://schemas.microsoft.com/office/word/2015/wordml/symex" xmlns:wpg="http://schemas.microsoft.com/office/word/2010/wordprocessingGroup" xmlns:wpi="http://schemas.microsoft.com/office/word/2010/wordprocessingInk" xmlns:wne="http://schemas.microsoft.com/office/word/2006/wordml" xmlns:wps="http://schemas.microsoft.com/office/word/2010/wordprocessingShape" mc:Ignorable="w14 w15 w16se wp14">
   <w:abstractNum w:abstractNumId="0" w15:restartNumberingAfterBreak="0">
     <w:nsid w:val="7B7F0188"/>
     <w:multiLevelType w:val="hybridMultilevel"/>
@@ -1686,7 +1788,7 @@
 </file>
 
 <file path=word/styles.xml><?xml version="1.0" encoding="utf-8"?>
-<w:styles xmlns:mc="http://schemas.openxmlformats.org/markup-compatibility/2006" xmlns:r="http://schemas.openxmlformats.org/officeDocument/2006/relationships" xmlns:w="http://schemas.openxmlformats.org/wordprocessingml/2006/main" xmlns:w14="http://schemas.microsoft.com/office/word/2010/wordml" xmlns:w15="http://schemas.microsoft.com/office/word/2012/wordml" xmlns:w16cid="http://schemas.microsoft.com/office/word/2016/wordml/cid" xmlns:w16se="http://schemas.microsoft.com/office/word/2015/wordml/symex" mc:Ignorable="w14 w15 w16se w16cid">
+<w:styles xmlns:mc="http://schemas.openxmlformats.org/markup-compatibility/2006" xmlns:r="http://schemas.openxmlformats.org/officeDocument/2006/relationships" xmlns:w="http://schemas.openxmlformats.org/wordprocessingml/2006/main" xmlns:w14="http://schemas.microsoft.com/office/word/2010/wordml" xmlns:w15="http://schemas.microsoft.com/office/word/2012/wordml" xmlns:w16se="http://schemas.microsoft.com/office/word/2015/wordml/symex" mc:Ignorable="w14 w15 w16se">
   <w:docDefaults>
     <w:rPrDefault>
       <w:rPr>
@@ -1702,7 +1804,7 @@
       </w:pPr>
     </w:pPrDefault>
   </w:docDefaults>
-  <w:latentStyles w:defLockedState="0" w:defUIPriority="99" w:defSemiHidden="0" w:defUnhideWhenUsed="0" w:defQFormat="0" w:count="375">
+  <w:latentStyles w:defLockedState="0" w:defUIPriority="99" w:defSemiHidden="0" w:defUnhideWhenUsed="0" w:defQFormat="0" w:count="371">
     <w:lsdException w:name="Normal" w:uiPriority="0" w:qFormat="1"/>
     <w:lsdException w:name="heading 1" w:uiPriority="9" w:qFormat="1"/>
     <w:lsdException w:name="heading 2" w:semiHidden="1" w:uiPriority="9" w:unhideWhenUsed="1" w:qFormat="1"/>
@@ -2074,10 +2176,6 @@
     <w:lsdException w:name="List Table 5 Dark Accent 6" w:uiPriority="50"/>
     <w:lsdException w:name="List Table 6 Colorful Accent 6" w:uiPriority="51"/>
     <w:lsdException w:name="List Table 7 Colorful Accent 6" w:uiPriority="52"/>
-    <w:lsdException w:name="Mention" w:semiHidden="1" w:unhideWhenUsed="1"/>
-    <w:lsdException w:name="Smart Hyperlink" w:semiHidden="1" w:unhideWhenUsed="1"/>
-    <w:lsdException w:name="Hashtag" w:semiHidden="1" w:unhideWhenUsed="1"/>
-    <w:lsdException w:name="Unresolved Mention" w:semiHidden="1" w:unhideWhenUsed="1"/>
   </w:latentStyles>
   <w:style w:type="paragraph" w:default="1" w:styleId="Standard">
     <w:name w:val="Normal"/>

</xml_diff>

<commit_message>
[NEU] Caching Methoden: Methoden und Eigenschaften geschrieben.
</commit_message>
<xml_diff>
--- a/BA/SP_Vorarbeit.docx
+++ b/BA/SP_Vorarbeit.docx
@@ -353,38 +353,37 @@
           <w:szCs w:val="18"/>
           <w:lang w:val="en-US"/>
         </w:rPr>
-        <w:t xml:space="preserve">This chapter starts with a general view </w:t>
-      </w:r>
-      <w:proofErr w:type="gramStart"/>
-      <w:r>
+        <w:t>This chapter starts with a general view on ... . After that, the ... is explained. ... as an important method is then described in detail. It follows an overview over state-of-the art algorithms that will be studied in this work. This chapter ends with a section about how the performance of algorithms could be quantified.</w:t>
+      </w:r>
+    </w:p>
+    <w:p>
+      <w:pPr>
         <w:rPr>
           <w:i/>
           <w:sz w:val="18"/>
           <w:szCs w:val="18"/>
           <w:lang w:val="en-US"/>
         </w:rPr>
-        <w:t>on ...</w:t>
-      </w:r>
-      <w:proofErr w:type="gramEnd"/>
-      <w:r>
+      </w:pPr>
+    </w:p>
+    <w:p>
+      <w:pPr>
         <w:rPr>
           <w:i/>
           <w:sz w:val="18"/>
           <w:szCs w:val="18"/>
           <w:lang w:val="en-US"/>
         </w:rPr>
-        <w:t xml:space="preserve"> . After that, the ... is explained. ... as an important method is then described in detail. It follows an overview over state-of-the art algorithms that will be studied in this work. This chapter ends with a section about how the performance of algorithms could be quantified.</w:t>
-      </w:r>
-    </w:p>
-    <w:p>
-      <w:pPr>
+      </w:pPr>
+      <w:r>
         <w:rPr>
           <w:i/>
           <w:sz w:val="18"/>
           <w:szCs w:val="18"/>
           <w:lang w:val="en-US"/>
         </w:rPr>
-      </w:pPr>
+        <w:t>Also state in this chapter related work and the state-of the art.</w:t>
+      </w:r>
     </w:p>
     <w:p>
       <w:pPr>
@@ -395,94 +394,56 @@
           <w:lang w:val="en-US"/>
         </w:rPr>
       </w:pPr>
-      <w:proofErr w:type="gramStart"/>
-      <w:r>
+    </w:p>
+    <w:p>
+      <w:pPr>
         <w:rPr>
           <w:i/>
           <w:sz w:val="18"/>
           <w:szCs w:val="18"/>
           <w:lang w:val="en-US"/>
         </w:rPr>
-        <w:t>Also</w:t>
-      </w:r>
-      <w:proofErr w:type="gramEnd"/>
-      <w:r>
+      </w:pPr>
+    </w:p>
+    <w:p>
+      <w:r>
+        <w:t xml:space="preserve">Recherche zu </w:t>
+      </w:r>
+      <w:proofErr w:type="spellStart"/>
+      <w:r>
+        <w:t>Extensions</w:t>
+      </w:r>
+      <w:proofErr w:type="spellEnd"/>
+      <w:r>
+        <w:t>.</w:t>
+      </w:r>
+    </w:p>
+    <w:p>
+      <w:r>
+        <w:tab/>
+        <w:t>Allgemein:</w:t>
+      </w:r>
+    </w:p>
+    <w:p>
+      <w:pPr>
+        <w:ind w:left="1410"/>
         <w:rPr>
           <w:i/>
-          <w:sz w:val="18"/>
-          <w:szCs w:val="18"/>
-          <w:lang w:val="en-US"/>
-        </w:rPr>
-        <w:t xml:space="preserve"> state in this chapter related work and the state-of the art.</w:t>
-      </w:r>
-    </w:p>
-    <w:p>
-      <w:pPr>
+        </w:rPr>
+      </w:pPr>
+      <w:r>
         <w:rPr>
           <w:i/>
-          <w:sz w:val="18"/>
-          <w:szCs w:val="18"/>
-          <w:lang w:val="en-US"/>
-        </w:rPr>
-      </w:pPr>
-    </w:p>
-    <w:p>
-      <w:pPr>
-        <w:rPr>
-          <w:i/>
-          <w:sz w:val="18"/>
-          <w:szCs w:val="18"/>
-          <w:lang w:val="en-US"/>
-        </w:rPr>
-      </w:pPr>
-    </w:p>
-    <w:p>
-      <w:r>
-        <w:t xml:space="preserve">Recherche zu </w:t>
-      </w:r>
-      <w:proofErr w:type="spellStart"/>
-      <w:r>
-        <w:t>Extensions</w:t>
-      </w:r>
-      <w:proofErr w:type="spellEnd"/>
-      <w:r>
-        <w:t>.</w:t>
-      </w:r>
-    </w:p>
-    <w:p>
-      <w:r>
-        <w:tab/>
-        <w:t>Allgemein:</w:t>
+        </w:rPr>
+        <w:t>Was ist eine Extension? Begriffsklärung? Welche Browser? Grober Aufbau, verwendete Sprache, etc.</w:t>
       </w:r>
     </w:p>
     <w:p>
       <w:pPr>
         <w:ind w:left="1410"/>
-        <w:rPr>
-          <w:i/>
-        </w:rPr>
-      </w:pPr>
-      <w:r>
-        <w:rPr>
-          <w:i/>
-        </w:rPr>
-        <w:t>Was ist eine Extension? Begriffsklärung? Welche Browser? Grober Aufbau, verwendete Sprache, etc.</w:t>
-      </w:r>
-    </w:p>
-    <w:p>
-      <w:pPr>
-        <w:ind w:left="1410"/>
-      </w:pPr>
-      <w:r>
-        <w:t xml:space="preserve">Unter einer Extension versteht man ein Programm, welches den Browser um neue Funktionen ergänzt. Durch eigene Oberflächen oder Manipulation der Website erleichtern diese Erweiterungen das Nutzen </w:t>
-      </w:r>
-      <w:proofErr w:type="gramStart"/>
-      <w:r>
-        <w:t>des Browser</w:t>
-      </w:r>
-      <w:proofErr w:type="gramEnd"/>
-      <w:r>
-        <w:t xml:space="preserve">. </w:t>
+      </w:pPr>
+      <w:r>
+        <w:t xml:space="preserve">Unter einer Extension versteht man ein Programm, welches den Browser um neue Funktionen ergänzt. Durch eigene Oberflächen oder Manipulation der Website erleichtern diese Erweiterungen das Nutzen des Browser. </w:t>
       </w:r>
     </w:p>
     <w:p>
@@ -637,15 +598,7 @@
         <w:t>rden nach ihrer K</w:t>
       </w:r>
       <w:r>
-        <w:t xml:space="preserve">urzbeschreibung in den Suchergebnissen überprüft und bei nicht eindeutig Aufgabenbeschreibung die Infoseite </w:t>
-      </w:r>
-      <w:proofErr w:type="gramStart"/>
-      <w:r>
-        <w:t>aufgerufen(</w:t>
-      </w:r>
-      <w:proofErr w:type="gramEnd"/>
-      <w:r>
-        <w:t>Bsp. Safe.ad im Web Store „</w:t>
+        <w:t>urzbeschreibung in den Suchergebnissen überprüft und bei nicht eindeutig Aufgabenbeschreibung die Infoseite aufgerufen(Bsp. Safe.ad im Web Store „</w:t>
       </w:r>
       <w:proofErr w:type="spellStart"/>
       <w:r>
@@ -666,23 +619,7 @@
         <w:ind w:left="1416"/>
       </w:pPr>
       <w:r>
-        <w:t xml:space="preserve">Die Recherche hat ergeben, dass unter den genannten Suchkriterien </w:t>
-      </w:r>
-      <w:proofErr w:type="gramStart"/>
-      <w:r>
-        <w:t>keine Chrome</w:t>
-      </w:r>
-      <w:proofErr w:type="gramEnd"/>
-      <w:r>
-        <w:t xml:space="preserve"> oder Firefox Extension gefunden wurde die Aufgabenbereich der geplanten Extension abdeckt. Einige aufgeführte Beispiele implementieren einen Teil der geplanten Funktion (Umsortierung, Tracker checken</w:t>
-      </w:r>
-      <w:proofErr w:type="gramStart"/>
-      <w:r>
-        <w:t>) ,</w:t>
-      </w:r>
-      <w:proofErr w:type="gramEnd"/>
-      <w:r>
-        <w:t xml:space="preserve"> aber keine Extension erfüllt alle gewünschten Aufgaben.</w:t>
+        <w:t>Die Recherche hat ergeben, dass unter den genannten Suchkriterien keine Chrome oder Firefox Extension gefunden wurde die Aufgabenbereich der geplanten Extension abdeckt. Einige aufgeführte Beispiele implementieren einen Teil der geplanten Funktion (Umsortierung, Tracker checken) , aber keine Extension erfüllt alle gewünschten Aufgaben.</w:t>
       </w:r>
     </w:p>
     <w:p>
@@ -1040,13 +977,8 @@
         <w:t>store</w:t>
       </w:r>
       <w:proofErr w:type="spellEnd"/>
-      <w:proofErr w:type="gramStart"/>
-      <w:r>
-        <w:t>“,:</w:t>
-      </w:r>
-      <w:proofErr w:type="gramEnd"/>
-      <w:r>
-        <w:t xml:space="preserve"> keine Ergebnisse</w:t>
+      <w:r>
+        <w:t>“,: keine Ergebnisse</w:t>
       </w:r>
     </w:p>
     <w:p>
@@ -1339,8 +1271,6 @@
       <w:r>
         <w:t>https://developer.mozilla.org/en-US/docs/Mozilla/Add-ons/WebExtensions/Porting_a_Google_Chrome_extension</w:t>
       </w:r>
-      <w:bookmarkStart w:id="0" w:name="_GoBack"/>
-      <w:bookmarkEnd w:id="0"/>
     </w:p>
     <w:p>
       <w:pPr>
@@ -1464,12 +1394,10 @@
         <w:t xml:space="preserve">Grundvoraussetzung für eine funktionierende Extension ist die </w:t>
       </w:r>
       <w:proofErr w:type="spellStart"/>
-      <w:proofErr w:type="gramStart"/>
       <w:r>
         <w:t>manifest.json</w:t>
       </w:r>
       <w:proofErr w:type="spellEnd"/>
-      <w:proofErr w:type="gramEnd"/>
       <w:r>
         <w:t>, welche grundlegende Informationen für den Browser bereitstellt und festlegt mit welchen Dateien und Rechten die Extension aufgebaut ist. Hinzu kommt mindestens eine HTML-Datei zur Darstellung der Inhalte und mindestens ein Skript zur Umsetzung der Funktionalität. Erweitert werden diese oft durch CSS-Dateien.</w:t>
       </w:r>
@@ -1680,8 +1608,41 @@
           <w:i/>
           <w:sz w:val="18"/>
           <w:szCs w:val="18"/>
-        </w:rPr>
-      </w:pPr>
+          <w:lang w:val="en-US"/>
+        </w:rPr>
+      </w:pPr>
+      <w:hyperlink r:id="rId10" w:history="1">
+        <w:r>
+          <w:rPr>
+            <w:rStyle w:val="Hyperlink"/>
+            <w:i/>
+            <w:sz w:val="18"/>
+            <w:szCs w:val="18"/>
+            <w:lang w:val="en-US"/>
+          </w:rPr>
+          <w:t>https://www.w3.org/TR/FileAPI/</w:t>
+        </w:r>
+      </w:hyperlink>
+      <w:r>
+        <w:rPr>
+          <w:i/>
+          <w:sz w:val="18"/>
+          <w:szCs w:val="18"/>
+          <w:lang w:val="en-US"/>
+        </w:rPr>
+        <w:t xml:space="preserve"> FI</w:t>
+      </w:r>
+      <w:r>
+        <w:rPr>
+          <w:i/>
+          <w:sz w:val="18"/>
+          <w:szCs w:val="18"/>
+          <w:lang w:val="en-US"/>
+        </w:rPr>
+        <w:t>LE API?!</w:t>
+      </w:r>
+      <w:bookmarkStart w:id="0" w:name="_GoBack"/>
+      <w:bookmarkEnd w:id="0"/>
     </w:p>
     <w:sectPr>
       <w:pgSz w:w="11906" w:h="16838"/>

</xml_diff>